<commit_message>
Added the ability for a client to go into multiple levels of neighbours on the client side. Added a function that returns a list of gene names for a corresponding correlation matrix. Phased out the initial overall graph since it will be useless for a 20k by 20k matrix. Fixed some styling issues with the neighbour method. Made it so that the weight filtering now happens on the graph that is returned for the gnees of interest.
</commit_message>
<xml_diff>
--- a/Documentation/To Do Sunday May 15.docx
+++ b/Documentation/To Do Sunday May 15.docx
@@ -7,58 +7,72 @@
         <w:pStyle w:val="Heading1"/>
       </w:pPr>
       <w:r>
-        <w:t>To Do Sunday</w:t>
+        <w:t>To Do Sunday May 15</w:t>
+      </w:r>
+    </w:p>
+    <w:p>
+      <w:r>
+        <w:t xml:space="preserve">Rewrite some of the R scripts to make them more dynamic. This applies especially to the </w:t>
+      </w:r>
+      <w:proofErr w:type="spellStart"/>
+      <w:r>
+        <w:t>findCorrelations</w:t>
+      </w:r>
+      <w:proofErr w:type="spellEnd"/>
+      <w:r>
+        <w:t xml:space="preserve"> complete and </w:t>
+      </w:r>
+      <w:proofErr w:type="spellStart"/>
+      <w:r>
+        <w:t>getRelevantSubmatrix</w:t>
+      </w:r>
+      <w:proofErr w:type="spellEnd"/>
+      <w:r>
+        <w:t xml:space="preserve">. We need to extract some methods out of those scripts so that it is easier to see what is going on. </w:t>
+      </w:r>
+      <w:r>
+        <w:t>Right now we are using random if</w:t>
+      </w:r>
+      <w:r>
+        <w:t xml:space="preserve"> </w:t>
+      </w:r>
+      <w:r>
+        <w:t>statements</w:t>
+      </w:r>
+      <w:r>
+        <w:t xml:space="preserve"> here and there and then just alternating </w:t>
+      </w:r>
+      <w:r>
+        <w:t>indices</w:t>
+      </w:r>
+      <w:r>
+        <w:t xml:space="preserve"> for epi and stroma. Turning these into methods will make code much </w:t>
+      </w:r>
+      <w:r>
+        <w:t>cleaner</w:t>
+      </w:r>
+      <w:r>
+        <w:t xml:space="preserve"> and </w:t>
+      </w:r>
+      <w:r>
+        <w:t>extendable</w:t>
+      </w:r>
+      <w:r>
+        <w:t>.</w:t>
+      </w:r>
+      <w:r>
+        <w:t xml:space="preserve"> Our </w:t>
+      </w:r>
+      <w:proofErr w:type="spellStart"/>
+      <w:r>
+        <w:t>findCorrelations</w:t>
+      </w:r>
+      <w:proofErr w:type="spellEnd"/>
+      <w:r>
+        <w:t xml:space="preserve"> script does not return a weight matrix but rather a vector of weights</w:t>
       </w:r>
       <w:bookmarkStart w:id="0" w:name="_GoBack"/>
       <w:bookmarkEnd w:id="0"/>
-      <w:r>
-        <w:t xml:space="preserve"> May 15</w:t>
-      </w:r>
-    </w:p>
-    <w:p>
-      <w:r>
-        <w:t xml:space="preserve">Rewrite some of the R scripts to make them more dynamic. This applies especially to the </w:t>
-      </w:r>
-      <w:proofErr w:type="spellStart"/>
-      <w:r>
-        <w:t>findCorrelations</w:t>
-      </w:r>
-      <w:proofErr w:type="spellEnd"/>
-      <w:r>
-        <w:t xml:space="preserve"> complete and </w:t>
-      </w:r>
-      <w:proofErr w:type="spellStart"/>
-      <w:r>
-        <w:t>getRelevantSubmatrix</w:t>
-      </w:r>
-      <w:proofErr w:type="spellEnd"/>
-      <w:r>
-        <w:t xml:space="preserve">. We need to extract some methods out of those scripts so that it is easier to see what is going on. Right now we are using random is </w:t>
-      </w:r>
-      <w:r>
-        <w:t>statements</w:t>
-      </w:r>
-      <w:r>
-        <w:t xml:space="preserve"> here and there and then just alternating </w:t>
-      </w:r>
-      <w:r>
-        <w:t>indices</w:t>
-      </w:r>
-      <w:r>
-        <w:t xml:space="preserve"> for epi and stroma. Turning these into methods will make code much </w:t>
-      </w:r>
-      <w:r>
-        <w:t>cleaner</w:t>
-      </w:r>
-      <w:r>
-        <w:t xml:space="preserve"> and </w:t>
-      </w:r>
-      <w:r>
-        <w:t>extendable</w:t>
-      </w:r>
-      <w:r>
-        <w:t>.</w:t>
-      </w:r>
     </w:p>
     <w:p>
       <w:r>

</xml_diff>